<commit_message>
Bai 14 dot plot
</commit_message>
<xml_diff>
--- a/doc/2.2 Tóm tắt dữ liệu định lượng.docx
+++ b/doc/2.2 Tóm tắt dữ liệu định lượng.docx
@@ -2388,7 +2388,12 @@
         </w:rPr>
       </w:pPr>
       <w:r>
-        <w:rPr/>
+        <w:rPr>
+          <w:rFonts w:ascii="Times New Roman" w:hAnsi="Times New Roman"/>
+          <w:sz w:val="26"/>
+          <w:szCs w:val="26"/>
+          <w:lang w:val="zxx" w:eastAsia="zxx" w:bidi="zxx"/>
+        </w:rPr>
       </w:r>
     </w:p>
     <w:p>
@@ -2403,7 +2408,12 @@
         </w:rPr>
       </w:pPr>
       <w:r>
-        <w:rPr/>
+        <w:rPr>
+          <w:rFonts w:ascii="Times New Roman" w:hAnsi="Times New Roman"/>
+          <w:sz w:val="26"/>
+          <w:szCs w:val="26"/>
+          <w:lang w:val="zxx" w:eastAsia="zxx" w:bidi="zxx"/>
+        </w:rPr>
       </w:r>
     </w:p>
     <w:p>
@@ -2418,7 +2428,12 @@
         </w:rPr>
       </w:pPr>
       <w:r>
-        <w:rPr/>
+        <w:rPr>
+          <w:rFonts w:ascii="Times New Roman" w:hAnsi="Times New Roman"/>
+          <w:sz w:val="26"/>
+          <w:szCs w:val="26"/>
+          <w:lang w:val="zxx" w:eastAsia="zxx" w:bidi="zxx"/>
+        </w:rPr>
       </w:r>
     </w:p>
     <w:p>
@@ -2433,7 +2448,12 @@
         </w:rPr>
       </w:pPr>
       <w:r>
-        <w:rPr/>
+        <w:rPr>
+          <w:rFonts w:ascii="Times New Roman" w:hAnsi="Times New Roman"/>
+          <w:sz w:val="26"/>
+          <w:szCs w:val="26"/>
+          <w:lang w:val="zxx" w:eastAsia="zxx" w:bidi="zxx"/>
+        </w:rPr>
       </w:r>
     </w:p>
     <w:p>
@@ -2448,7 +2468,12 @@
         </w:rPr>
       </w:pPr>
       <w:r>
-        <w:rPr/>
+        <w:rPr>
+          <w:rFonts w:ascii="Times New Roman" w:hAnsi="Times New Roman"/>
+          <w:sz w:val="26"/>
+          <w:szCs w:val="26"/>
+          <w:lang w:val="zxx" w:eastAsia="zxx" w:bidi="zxx"/>
+        </w:rPr>
       </w:r>
     </w:p>
     <w:p>
@@ -2463,7 +2488,12 @@
         </w:rPr>
       </w:pPr>
       <w:r>
-        <w:rPr/>
+        <w:rPr>
+          <w:rFonts w:ascii="Times New Roman" w:hAnsi="Times New Roman"/>
+          <w:sz w:val="26"/>
+          <w:szCs w:val="26"/>
+          <w:lang w:val="zxx" w:eastAsia="zxx" w:bidi="zxx"/>
+        </w:rPr>
       </w:r>
     </w:p>
     <w:p>
@@ -2478,7 +2508,12 @@
         </w:rPr>
       </w:pPr>
       <w:r>
-        <w:rPr/>
+        <w:rPr>
+          <w:rFonts w:ascii="Times New Roman" w:hAnsi="Times New Roman"/>
+          <w:sz w:val="26"/>
+          <w:szCs w:val="26"/>
+          <w:lang w:val="zxx" w:eastAsia="zxx" w:bidi="zxx"/>
+        </w:rPr>
       </w:r>
     </w:p>
     <w:p>
@@ -2493,7 +2528,12 @@
         </w:rPr>
       </w:pPr>
       <w:r>
-        <w:rPr/>
+        <w:rPr>
+          <w:rFonts w:ascii="Times New Roman" w:hAnsi="Times New Roman"/>
+          <w:sz w:val="26"/>
+          <w:szCs w:val="26"/>
+          <w:lang w:val="zxx" w:eastAsia="zxx" w:bidi="zxx"/>
+        </w:rPr>
       </w:r>
     </w:p>
     <w:p>
@@ -2508,7 +2548,12 @@
         </w:rPr>
       </w:pPr>
       <w:r>
-        <w:rPr/>
+        <w:rPr>
+          <w:rFonts w:ascii="Times New Roman" w:hAnsi="Times New Roman"/>
+          <w:sz w:val="26"/>
+          <w:szCs w:val="26"/>
+          <w:lang w:val="zxx" w:eastAsia="zxx" w:bidi="zxx"/>
+        </w:rPr>
       </w:r>
     </w:p>
     <w:p>
@@ -2523,7 +2568,12 @@
         </w:rPr>
       </w:pPr>
       <w:r>
-        <w:rPr/>
+        <w:rPr>
+          <w:rFonts w:ascii="Times New Roman" w:hAnsi="Times New Roman"/>
+          <w:sz w:val="26"/>
+          <w:szCs w:val="26"/>
+          <w:lang w:val="zxx" w:eastAsia="zxx" w:bidi="zxx"/>
+        </w:rPr>
       </w:r>
     </w:p>
     <w:p>
@@ -2538,7 +2588,12 @@
         </w:rPr>
       </w:pPr>
       <w:r>
-        <w:rPr/>
+        <w:rPr>
+          <w:rFonts w:ascii="Times New Roman" w:hAnsi="Times New Roman"/>
+          <w:sz w:val="26"/>
+          <w:szCs w:val="26"/>
+          <w:lang w:val="zxx" w:eastAsia="zxx" w:bidi="zxx"/>
+        </w:rPr>
       </w:r>
     </w:p>
     <w:p>
@@ -2553,7 +2608,12 @@
         </w:rPr>
       </w:pPr>
       <w:r>
-        <w:rPr/>
+        <w:rPr>
+          <w:rFonts w:ascii="Times New Roman" w:hAnsi="Times New Roman"/>
+          <w:sz w:val="26"/>
+          <w:szCs w:val="26"/>
+          <w:lang w:val="zxx" w:eastAsia="zxx" w:bidi="zxx"/>
+        </w:rPr>
       </w:r>
     </w:p>
     <w:p>
@@ -2568,7 +2628,12 @@
         </w:rPr>
       </w:pPr>
       <w:r>
-        <w:rPr/>
+        <w:rPr>
+          <w:rFonts w:ascii="Times New Roman" w:hAnsi="Times New Roman"/>
+          <w:sz w:val="26"/>
+          <w:szCs w:val="26"/>
+          <w:lang w:val="zxx" w:eastAsia="zxx" w:bidi="zxx"/>
+        </w:rPr>
       </w:r>
     </w:p>
     <w:p>
@@ -2583,7 +2648,12 @@
         </w:rPr>
       </w:pPr>
       <w:r>
-        <w:rPr/>
+        <w:rPr>
+          <w:rFonts w:ascii="Times New Roman" w:hAnsi="Times New Roman"/>
+          <w:sz w:val="26"/>
+          <w:szCs w:val="26"/>
+          <w:lang w:val="zxx" w:eastAsia="zxx" w:bidi="zxx"/>
+        </w:rPr>
       </w:r>
     </w:p>
     <w:p>
@@ -2598,7 +2668,12 @@
         </w:rPr>
       </w:pPr>
       <w:r>
-        <w:rPr/>
+        <w:rPr>
+          <w:rFonts w:ascii="Times New Roman" w:hAnsi="Times New Roman"/>
+          <w:sz w:val="26"/>
+          <w:szCs w:val="26"/>
+          <w:lang w:val="zxx" w:eastAsia="zxx" w:bidi="zxx"/>
+        </w:rPr>
       </w:r>
     </w:p>
     <w:p>
@@ -2613,7 +2688,12 @@
         </w:rPr>
       </w:pPr>
       <w:r>
-        <w:rPr/>
+        <w:rPr>
+          <w:rFonts w:ascii="Times New Roman" w:hAnsi="Times New Roman"/>
+          <w:sz w:val="26"/>
+          <w:szCs w:val="26"/>
+          <w:lang w:val="zxx" w:eastAsia="zxx" w:bidi="zxx"/>
+        </w:rPr>
       </w:r>
     </w:p>
     <w:p>
@@ -2628,7 +2708,12 @@
         </w:rPr>
       </w:pPr>
       <w:r>
-        <w:rPr/>
+        <w:rPr>
+          <w:rFonts w:ascii="Times New Roman" w:hAnsi="Times New Roman"/>
+          <w:sz w:val="26"/>
+          <w:szCs w:val="26"/>
+          <w:lang w:val="zxx" w:eastAsia="zxx" w:bidi="zxx"/>
+        </w:rPr>
       </w:r>
     </w:p>
     <w:p>
@@ -2659,9 +2744,14 @@
         </w:rPr>
       </w:pPr>
       <w:r>
-        <w:rPr/>
+        <w:rPr>
+          <w:rFonts w:ascii="Times New Roman" w:hAnsi="Times New Roman"/>
+          <w:sz w:val="26"/>
+          <w:szCs w:val="26"/>
+          <w:lang w:val="zxx" w:eastAsia="zxx" w:bidi="zxx"/>
+        </w:rPr>
         <w:drawing>
-          <wp:anchor behindDoc="0" distT="0" distB="0" distL="0" distR="0" simplePos="0" locked="0" layoutInCell="1" allowOverlap="1" relativeHeight="15">
+          <wp:anchor behindDoc="0" distT="0" distB="0" distL="0" distR="0" simplePos="0" locked="0" layoutInCell="1" allowOverlap="1" relativeHeight="5">
             <wp:simplePos x="0" y="0"/>
             <wp:positionH relativeFrom="column">
               <wp:posOffset>436245</wp:posOffset>
@@ -2719,6 +2809,226 @@
         </w:rPr>
       </w:pPr>
       <w:r>
+        <w:rPr>
+          <w:rFonts w:ascii="Times New Roman" w:hAnsi="Times New Roman"/>
+          <w:sz w:val="26"/>
+          <w:szCs w:val="26"/>
+          <w:lang w:val="zxx" w:eastAsia="zxx" w:bidi="zxx"/>
+        </w:rPr>
+      </w:r>
+    </w:p>
+    <w:p>
+      <w:pPr>
+        <w:pStyle w:val="Normal"/>
+        <w:spacing w:before="0" w:after="160"/>
+        <w:rPr>
+          <w:rFonts w:ascii="Times New Roman" w:hAnsi="Times New Roman"/>
+          <w:sz w:val="26"/>
+          <w:szCs w:val="26"/>
+          <w:lang w:val="zxx" w:eastAsia="zxx" w:bidi="zxx"/>
+        </w:rPr>
+      </w:pPr>
+      <w:r>
+        <w:rPr>
+          <w:rFonts w:ascii="Times New Roman" w:hAnsi="Times New Roman"/>
+          <w:sz w:val="26"/>
+          <w:szCs w:val="26"/>
+          <w:lang w:val="zxx" w:eastAsia="zxx" w:bidi="zxx"/>
+        </w:rPr>
+      </w:r>
+    </w:p>
+    <w:p>
+      <w:pPr>
+        <w:pStyle w:val="Normal"/>
+        <w:spacing w:before="0" w:after="160"/>
+        <w:rPr>
+          <w:rFonts w:ascii="Times New Roman" w:hAnsi="Times New Roman"/>
+          <w:sz w:val="26"/>
+          <w:szCs w:val="26"/>
+          <w:lang w:val="zxx" w:eastAsia="zxx" w:bidi="zxx"/>
+        </w:rPr>
+      </w:pPr>
+      <w:r>
+        <w:rPr>
+          <w:rFonts w:ascii="Times New Roman" w:hAnsi="Times New Roman"/>
+          <w:sz w:val="26"/>
+          <w:szCs w:val="26"/>
+          <w:lang w:val="zxx" w:eastAsia="zxx" w:bidi="zxx"/>
+        </w:rPr>
+      </w:r>
+    </w:p>
+    <w:p>
+      <w:pPr>
+        <w:pStyle w:val="Normal"/>
+        <w:spacing w:before="0" w:after="160"/>
+        <w:rPr>
+          <w:rFonts w:ascii="Times New Roman" w:hAnsi="Times New Roman"/>
+          <w:sz w:val="26"/>
+          <w:szCs w:val="26"/>
+          <w:lang w:val="zxx" w:eastAsia="zxx" w:bidi="zxx"/>
+        </w:rPr>
+      </w:pPr>
+      <w:r>
+        <w:rPr>
+          <w:rFonts w:ascii="Times New Roman" w:hAnsi="Times New Roman"/>
+          <w:sz w:val="26"/>
+          <w:szCs w:val="26"/>
+          <w:lang w:val="zxx" w:eastAsia="zxx" w:bidi="zxx"/>
+        </w:rPr>
+      </w:r>
+    </w:p>
+    <w:p>
+      <w:pPr>
+        <w:pStyle w:val="Normal"/>
+        <w:spacing w:before="0" w:after="160"/>
+        <w:rPr>
+          <w:rFonts w:ascii="Times New Roman" w:hAnsi="Times New Roman"/>
+          <w:sz w:val="26"/>
+          <w:szCs w:val="26"/>
+          <w:lang w:val="zxx" w:eastAsia="zxx" w:bidi="zxx"/>
+        </w:rPr>
+      </w:pPr>
+      <w:r>
+        <w:rPr>
+          <w:rFonts w:ascii="Times New Roman" w:hAnsi="Times New Roman"/>
+          <w:sz w:val="26"/>
+          <w:szCs w:val="26"/>
+          <w:lang w:val="zxx" w:eastAsia="zxx" w:bidi="zxx"/>
+        </w:rPr>
+      </w:r>
+    </w:p>
+    <w:p>
+      <w:pPr>
+        <w:pStyle w:val="Normal"/>
+        <w:spacing w:before="0" w:after="160"/>
+        <w:rPr>
+          <w:rFonts w:ascii="Times New Roman" w:hAnsi="Times New Roman"/>
+          <w:sz w:val="26"/>
+          <w:szCs w:val="26"/>
+          <w:lang w:val="zxx" w:eastAsia="zxx" w:bidi="zxx"/>
+        </w:rPr>
+      </w:pPr>
+      <w:r>
+        <w:rPr>
+          <w:rFonts w:ascii="Times New Roman" w:hAnsi="Times New Roman"/>
+          <w:sz w:val="26"/>
+          <w:szCs w:val="26"/>
+          <w:lang w:val="zxx" w:eastAsia="zxx" w:bidi="zxx"/>
+        </w:rPr>
+      </w:r>
+    </w:p>
+    <w:p>
+      <w:pPr>
+        <w:pStyle w:val="Normal"/>
+        <w:spacing w:before="0" w:after="160"/>
+        <w:rPr>
+          <w:rFonts w:ascii="Times New Roman" w:hAnsi="Times New Roman"/>
+          <w:sz w:val="26"/>
+          <w:szCs w:val="26"/>
+          <w:lang w:val="zxx" w:eastAsia="zxx" w:bidi="zxx"/>
+        </w:rPr>
+      </w:pPr>
+      <w:r>
+        <w:rPr>
+          <w:rFonts w:ascii="Times New Roman" w:hAnsi="Times New Roman"/>
+          <w:sz w:val="26"/>
+          <w:szCs w:val="26"/>
+          <w:lang w:val="zxx" w:eastAsia="zxx" w:bidi="zxx"/>
+        </w:rPr>
+      </w:r>
+    </w:p>
+    <w:p>
+      <w:pPr>
+        <w:pStyle w:val="Normal"/>
+        <w:spacing w:before="0" w:after="160"/>
+        <w:rPr>
+          <w:rFonts w:ascii="Times New Roman" w:hAnsi="Times New Roman"/>
+          <w:sz w:val="26"/>
+          <w:szCs w:val="26"/>
+          <w:lang w:val="zxx" w:eastAsia="zxx" w:bidi="zxx"/>
+        </w:rPr>
+      </w:pPr>
+      <w:r>
+        <w:rPr>
+          <w:rFonts w:ascii="Times New Roman" w:hAnsi="Times New Roman"/>
+          <w:sz w:val="26"/>
+          <w:szCs w:val="26"/>
+          <w:lang w:val="zxx" w:eastAsia="zxx" w:bidi="zxx"/>
+        </w:rPr>
+      </w:r>
+    </w:p>
+    <w:p>
+      <w:pPr>
+        <w:pStyle w:val="Normal"/>
+        <w:spacing w:before="0" w:after="160"/>
+        <w:rPr>
+          <w:rFonts w:ascii="Times New Roman" w:hAnsi="Times New Roman"/>
+          <w:sz w:val="26"/>
+          <w:szCs w:val="26"/>
+          <w:lang w:val="zxx" w:eastAsia="zxx" w:bidi="zxx"/>
+        </w:rPr>
+      </w:pPr>
+      <w:r>
+        <w:rPr>
+          <w:rFonts w:ascii="Times New Roman" w:hAnsi="Times New Roman"/>
+          <w:sz w:val="26"/>
+          <w:szCs w:val="26"/>
+          <w:lang w:val="zxx" w:eastAsia="zxx" w:bidi="zxx"/>
+        </w:rPr>
+      </w:r>
+    </w:p>
+    <w:p>
+      <w:pPr>
+        <w:pStyle w:val="Normal"/>
+        <w:spacing w:before="0" w:after="160"/>
+        <w:rPr>
+          <w:rFonts w:ascii="Times New Roman" w:hAnsi="Times New Roman"/>
+          <w:sz w:val="26"/>
+          <w:szCs w:val="26"/>
+          <w:lang w:val="zxx" w:eastAsia="zxx" w:bidi="zxx"/>
+        </w:rPr>
+      </w:pPr>
+      <w:r>
+        <w:rPr>
+          <w:rFonts w:ascii="Times New Roman" w:hAnsi="Times New Roman"/>
+          <w:sz w:val="26"/>
+          <w:szCs w:val="26"/>
+          <w:lang w:val="zxx" w:eastAsia="zxx" w:bidi="zxx"/>
+        </w:rPr>
+      </w:r>
+    </w:p>
+    <w:p>
+      <w:pPr>
+        <w:pStyle w:val="Normal"/>
+        <w:spacing w:before="0" w:after="160"/>
+        <w:rPr>
+          <w:rFonts w:ascii="Times New Roman" w:hAnsi="Times New Roman"/>
+          <w:sz w:val="26"/>
+          <w:szCs w:val="26"/>
+          <w:lang w:val="zxx" w:eastAsia="zxx" w:bidi="zxx"/>
+        </w:rPr>
+      </w:pPr>
+      <w:r>
+        <w:rPr>
+          <w:rFonts w:ascii="Times New Roman" w:hAnsi="Times New Roman"/>
+          <w:sz w:val="26"/>
+          <w:szCs w:val="26"/>
+          <w:lang w:val="zxx" w:eastAsia="zxx" w:bidi="zxx"/>
+        </w:rPr>
+      </w:r>
+    </w:p>
+    <w:p>
+      <w:pPr>
+        <w:pStyle w:val="Normal"/>
+        <w:spacing w:before="0" w:after="160"/>
+        <w:rPr>
+          <w:rFonts w:ascii="Times New Roman" w:hAnsi="Times New Roman"/>
+          <w:sz w:val="26"/>
+          <w:szCs w:val="26"/>
+          <w:lang w:val="zxx" w:eastAsia="zxx" w:bidi="zxx"/>
+        </w:rPr>
+      </w:pPr>
+      <w:r>
         <w:rPr/>
       </w:r>
     </w:p>
@@ -2730,11 +3040,15 @@
           <w:rFonts w:ascii="Times New Roman" w:hAnsi="Times New Roman"/>
           <w:sz w:val="26"/>
           <w:szCs w:val="26"/>
-          <w:lang w:val="zxx" w:eastAsia="zxx" w:bidi="zxx"/>
-        </w:rPr>
-      </w:pPr>
-      <w:r>
-        <w:rPr/>
+        </w:rPr>
+      </w:pPr>
+      <w:r>
+        <w:rPr>
+          <w:rFonts w:ascii="Times New Roman" w:hAnsi="Times New Roman"/>
+          <w:sz w:val="26"/>
+          <w:szCs w:val="26"/>
+        </w:rPr>
+        <w:t>14)</w:t>
       </w:r>
     </w:p>
     <w:p>
@@ -2749,7 +3063,13 @@
         </w:rPr>
       </w:pPr>
       <w:r>
-        <w:rPr/>
+        <w:rPr>
+          <w:rFonts w:ascii="Times New Roman" w:hAnsi="Times New Roman"/>
+          <w:sz w:val="26"/>
+          <w:szCs w:val="26"/>
+          <w:lang w:val="zxx" w:eastAsia="zxx" w:bidi="zxx"/>
+        </w:rPr>
+        <w:t>Bảng phân phối tần số tích lũy:</w:t>
       </w:r>
     </w:p>
     <w:p>
@@ -2764,7 +3084,57 @@
         </w:rPr>
       </w:pPr>
       <w:r>
-        <w:rPr/>
+        <w:rPr>
+          <w:rFonts w:ascii="Times New Roman" w:hAnsi="Times New Roman"/>
+          <w:sz w:val="26"/>
+          <w:szCs w:val="26"/>
+          <w:lang w:val="zxx" w:eastAsia="zxx" w:bidi="zxx"/>
+        </w:rPr>
+        <w:drawing>
+          <wp:anchor behindDoc="0" distT="0" distB="0" distL="0" distR="0" simplePos="0" locked="0" layoutInCell="1" allowOverlap="1" relativeHeight="16">
+            <wp:simplePos x="0" y="0"/>
+            <wp:positionH relativeFrom="column">
+              <wp:posOffset>24765</wp:posOffset>
+            </wp:positionH>
+            <wp:positionV relativeFrom="paragraph">
+              <wp:posOffset>635</wp:posOffset>
+            </wp:positionV>
+            <wp:extent cx="5894705" cy="1475740"/>
+            <wp:effectExtent l="0" t="0" r="0" b="0"/>
+            <wp:wrapSquare wrapText="largest"/>
+            <wp:docPr id="15" name="Image5" descr=""/>
+            <wp:cNvGraphicFramePr>
+              <a:graphicFrameLocks xmlns:a="http://schemas.openxmlformats.org/drawingml/2006/main" noChangeAspect="1"/>
+            </wp:cNvGraphicFramePr>
+            <a:graphic xmlns:a="http://schemas.openxmlformats.org/drawingml/2006/main">
+              <a:graphicData uri="http://schemas.openxmlformats.org/drawingml/2006/picture">
+                <pic:pic xmlns:pic="http://schemas.openxmlformats.org/drawingml/2006/picture">
+                  <pic:nvPicPr>
+                    <pic:cNvPr id="15" name="Image5" descr=""/>
+                    <pic:cNvPicPr>
+                      <a:picLocks noChangeAspect="1" noChangeArrowheads="1"/>
+                    </pic:cNvPicPr>
+                  </pic:nvPicPr>
+                  <pic:blipFill>
+                    <a:blip r:embed="rId16"/>
+                    <a:stretch>
+                      <a:fillRect/>
+                    </a:stretch>
+                  </pic:blipFill>
+                  <pic:spPr bwMode="auto">
+                    <a:xfrm>
+                      <a:off x="0" y="0"/>
+                      <a:ext cx="5894705" cy="1475740"/>
+                    </a:xfrm>
+                    <a:prstGeom prst="rect">
+                      <a:avLst/>
+                    </a:prstGeom>
+                  </pic:spPr>
+                </pic:pic>
+              </a:graphicData>
+            </a:graphic>
+          </wp:anchor>
+        </w:drawing>
       </w:r>
     </w:p>
     <w:p>
@@ -2779,7 +3149,12 @@
         </w:rPr>
       </w:pPr>
       <w:r>
-        <w:rPr/>
+        <w:rPr>
+          <w:rFonts w:ascii="Times New Roman" w:hAnsi="Times New Roman"/>
+          <w:sz w:val="26"/>
+          <w:szCs w:val="26"/>
+          <w:lang w:val="zxx" w:eastAsia="zxx" w:bidi="zxx"/>
+        </w:rPr>
       </w:r>
     </w:p>
     <w:p>
@@ -2794,125 +3169,11 @@
         </w:rPr>
       </w:pPr>
       <w:r>
-        <w:rPr/>
-      </w:r>
-    </w:p>
-    <w:p>
-      <w:pPr>
-        <w:pStyle w:val="Normal"/>
-        <w:spacing w:before="0" w:after="160"/>
-        <w:rPr>
-          <w:rFonts w:ascii="Times New Roman" w:hAnsi="Times New Roman"/>
-          <w:sz w:val="26"/>
-          <w:szCs w:val="26"/>
-          <w:lang w:val="zxx" w:eastAsia="zxx" w:bidi="zxx"/>
-        </w:rPr>
-      </w:pPr>
-      <w:r>
-        <w:rPr/>
-      </w:r>
-    </w:p>
-    <w:p>
-      <w:pPr>
-        <w:pStyle w:val="Normal"/>
-        <w:spacing w:before="0" w:after="160"/>
-        <w:rPr>
-          <w:rFonts w:ascii="Times New Roman" w:hAnsi="Times New Roman"/>
-          <w:sz w:val="26"/>
-          <w:szCs w:val="26"/>
-          <w:lang w:val="zxx" w:eastAsia="zxx" w:bidi="zxx"/>
-        </w:rPr>
-      </w:pPr>
-      <w:r>
-        <w:rPr/>
-      </w:r>
-    </w:p>
-    <w:p>
-      <w:pPr>
-        <w:pStyle w:val="Normal"/>
-        <w:spacing w:before="0" w:after="160"/>
-        <w:rPr>
-          <w:rFonts w:ascii="Times New Roman" w:hAnsi="Times New Roman"/>
-          <w:sz w:val="26"/>
-          <w:szCs w:val="26"/>
-          <w:lang w:val="zxx" w:eastAsia="zxx" w:bidi="zxx"/>
-        </w:rPr>
-      </w:pPr>
-      <w:r>
-        <w:rPr/>
-      </w:r>
-    </w:p>
-    <w:p>
-      <w:pPr>
-        <w:pStyle w:val="Normal"/>
-        <w:spacing w:before="0" w:after="160"/>
-        <w:rPr>
-          <w:rFonts w:ascii="Times New Roman" w:hAnsi="Times New Roman"/>
-          <w:sz w:val="26"/>
-          <w:szCs w:val="26"/>
-          <w:lang w:val="zxx" w:eastAsia="zxx" w:bidi="zxx"/>
-        </w:rPr>
-      </w:pPr>
-      <w:r>
-        <w:rPr/>
-      </w:r>
-    </w:p>
-    <w:p>
-      <w:pPr>
-        <w:pStyle w:val="Normal"/>
-        <w:spacing w:before="0" w:after="160"/>
-        <w:rPr>
-          <w:rFonts w:ascii="Times New Roman" w:hAnsi="Times New Roman"/>
-          <w:sz w:val="26"/>
-          <w:szCs w:val="26"/>
-          <w:lang w:val="zxx" w:eastAsia="zxx" w:bidi="zxx"/>
-        </w:rPr>
-      </w:pPr>
-      <w:r>
-        <w:rPr/>
-      </w:r>
-    </w:p>
-    <w:p>
-      <w:pPr>
-        <w:pStyle w:val="Normal"/>
-        <w:spacing w:before="0" w:after="160"/>
-        <w:rPr>
-          <w:rFonts w:ascii="Times New Roman" w:hAnsi="Times New Roman"/>
-          <w:sz w:val="26"/>
-          <w:szCs w:val="26"/>
-          <w:lang w:val="zxx" w:eastAsia="zxx" w:bidi="zxx"/>
-        </w:rPr>
-      </w:pPr>
-      <w:r>
-        <w:rPr/>
-      </w:r>
-    </w:p>
-    <w:p>
-      <w:pPr>
-        <w:pStyle w:val="Normal"/>
-        <w:spacing w:before="0" w:after="160"/>
-        <w:rPr>
-          <w:rFonts w:ascii="Times New Roman" w:hAnsi="Times New Roman"/>
-          <w:sz w:val="26"/>
-          <w:szCs w:val="26"/>
-          <w:lang w:val="zxx" w:eastAsia="zxx" w:bidi="zxx"/>
-        </w:rPr>
-      </w:pPr>
-      <w:r>
-        <w:rPr/>
-      </w:r>
-    </w:p>
-    <w:p>
-      <w:pPr>
-        <w:pStyle w:val="Normal"/>
-        <w:spacing w:before="0" w:after="160"/>
-        <w:rPr>
-          <w:u w:val="double"/>
-        </w:rPr>
-      </w:pPr>
-      <w:r>
-        <w:rPr>
-          <w:u w:val="double"/>
+        <w:rPr>
+          <w:rFonts w:ascii="Times New Roman" w:hAnsi="Times New Roman"/>
+          <w:sz w:val="26"/>
+          <w:szCs w:val="26"/>
+          <w:lang w:val="zxx" w:eastAsia="zxx" w:bidi="zxx"/>
         </w:rPr>
       </w:r>
     </w:p>

</xml_diff>

<commit_message>
Bai 23 part 1
</commit_message>
<xml_diff>
--- a/doc/2.2 Tóm tắt dữ liệu định lượng.docx
+++ b/doc/2.2 Tóm tắt dữ liệu định lượng.docx
@@ -5304,6 +5304,152 @@
           <w:szCs w:val="26"/>
         </w:rPr>
         <w:t>, phần lớn các nhượng quyền thương mại trong danh sách đều ít hơn 20,000 địa điểm (50% + 15% + 15% = 80%). Mc Donald, Subway và 7-Eleven có số địa điểm cao nhất.</w:t>
+      </w:r>
+    </w:p>
+    <w:p>
+      <w:pPr>
+        <w:rPr>
+          <w:rFonts w:ascii="Times New Roman" w:hAnsi="Times New Roman"/>
+          <w:noProof/>
+          <w:sz w:val="26"/>
+          <w:szCs w:val="26"/>
+        </w:rPr>
+      </w:pPr>
+      <w:r>
+        <w:rPr>
+          <w:rFonts w:ascii="Times New Roman" w:hAnsi="Times New Roman"/>
+          <w:noProof/>
+          <w:sz w:val="26"/>
+          <w:szCs w:val="26"/>
+        </w:rPr>
+        <w:lastRenderedPageBreak/>
+        <w:t>23)</w:t>
+      </w:r>
+    </w:p>
+    <w:p>
+      <w:pPr>
+        <w:rPr>
+          <w:rFonts w:ascii="Times New Roman" w:hAnsi="Times New Roman"/>
+          <w:noProof/>
+          <w:sz w:val="26"/>
+          <w:szCs w:val="26"/>
+        </w:rPr>
+      </w:pPr>
+      <w:r>
+        <w:rPr>
+          <w:rFonts w:ascii="Times New Roman" w:hAnsi="Times New Roman"/>
+          <w:noProof/>
+          <w:sz w:val="26"/>
+          <w:szCs w:val="26"/>
+        </w:rPr>
+        <w:t xml:space="preserve">a) Chỉ số Index có giá trị dương lớn nhất: </w:t>
+      </w:r>
+      <w:r>
+        <w:rPr>
+          <w:rFonts w:ascii="Times New Roman" w:hAnsi="Times New Roman"/>
+          <w:noProof/>
+          <w:sz w:val="26"/>
+          <w:szCs w:val="26"/>
+        </w:rPr>
+        <w:t>Nikkei</w:t>
+      </w:r>
+      <w:r>
+        <w:rPr>
+          <w:rFonts w:ascii="Times New Roman" w:hAnsi="Times New Roman"/>
+          <w:noProof/>
+          <w:sz w:val="26"/>
+          <w:szCs w:val="26"/>
+        </w:rPr>
+        <w:t xml:space="preserve"> (31.4)</w:t>
+      </w:r>
+    </w:p>
+    <w:p>
+      <w:pPr>
+        <w:rPr>
+          <w:rFonts w:ascii="Times New Roman" w:hAnsi="Times New Roman"/>
+          <w:noProof/>
+          <w:sz w:val="26"/>
+          <w:szCs w:val="26"/>
+        </w:rPr>
+      </w:pPr>
+      <w:r>
+        <w:rPr>
+          <w:rFonts w:ascii="Times New Roman" w:hAnsi="Times New Roman"/>
+          <w:noProof/>
+          <w:sz w:val="26"/>
+          <w:szCs w:val="26"/>
+        </w:rPr>
+        <w:t>b) Bảng phân phối tần số</w:t>
+      </w:r>
+    </w:p>
+    <w:p>
+      <w:pPr>
+        <w:jc w:val="center"/>
+        <w:rPr>
+          <w:rFonts w:ascii="Times New Roman" w:hAnsi="Times New Roman"/>
+          <w:noProof/>
+          <w:sz w:val="26"/>
+          <w:szCs w:val="26"/>
+        </w:rPr>
+      </w:pPr>
+      <w:r>
+        <w:rPr>
+          <w:noProof/>
+        </w:rPr>
+        <w:drawing>
+          <wp:inline distT="0" distB="0" distL="0" distR="0" wp14:anchorId="20050FB8" wp14:editId="2DA87165">
+            <wp:extent cx="5242055" cy="2543175"/>
+            <wp:effectExtent l="0" t="0" r="0" b="0"/>
+            <wp:docPr id="37" name="Picture 37"/>
+            <wp:cNvGraphicFramePr>
+              <a:graphicFrameLocks xmlns:a="http://schemas.openxmlformats.org/drawingml/2006/main" noChangeAspect="1"/>
+            </wp:cNvGraphicFramePr>
+            <a:graphic xmlns:a="http://schemas.openxmlformats.org/drawingml/2006/main">
+              <a:graphicData uri="http://schemas.openxmlformats.org/drawingml/2006/picture">
+                <pic:pic xmlns:pic="http://schemas.openxmlformats.org/drawingml/2006/picture">
+                  <pic:nvPicPr>
+                    <pic:cNvPr id="1" name=""/>
+                    <pic:cNvPicPr/>
+                  </pic:nvPicPr>
+                  <pic:blipFill>
+                    <a:blip r:embed="rId42"/>
+                    <a:stretch>
+                      <a:fillRect/>
+                    </a:stretch>
+                  </pic:blipFill>
+                  <pic:spPr>
+                    <a:xfrm>
+                      <a:off x="0" y="0"/>
+                      <a:ext cx="5247811" cy="2545968"/>
+                    </a:xfrm>
+                    <a:prstGeom prst="rect">
+                      <a:avLst/>
+                    </a:prstGeom>
+                  </pic:spPr>
+                </pic:pic>
+              </a:graphicData>
+            </a:graphic>
+          </wp:inline>
+        </w:drawing>
+      </w:r>
+    </w:p>
+    <w:p>
+      <w:pPr>
+        <w:rPr>
+          <w:rFonts w:ascii="Times New Roman" w:hAnsi="Times New Roman"/>
+          <w:noProof/>
+          <w:sz w:val="26"/>
+          <w:szCs w:val="26"/>
+        </w:rPr>
+      </w:pPr>
+      <w:r>
+        <w:rPr>
+          <w:rFonts w:ascii="Times New Roman" w:hAnsi="Times New Roman"/>
+          <w:noProof/>
+          <w:sz w:val="26"/>
+          <w:szCs w:val="26"/>
+        </w:rPr>
+        <w:t xml:space="preserve">c) </w:t>
       </w:r>
     </w:p>
     <w:sectPr>

</xml_diff>